<commit_message>
Update TICKIFY - User story sentences.docx
</commit_message>
<xml_diff>
--- a/analysis/user-related-artefacts/TICKIFY - User story sentences.docx
+++ b/analysis/user-related-artefacts/TICKIFY - User story sentences.docx
@@ -25,7 +25,7 @@
     </w:p>
     <w:p>
       <w:pPr>
-        <w:pStyle w:val="ListParagraph"/>
+        <w:pStyle w:val="Listenabsatz"/>
         <w:numPr>
           <w:ilvl w:val="0"/>
           <w:numId w:val="2"/>
@@ -59,7 +59,7 @@
     </w:p>
     <w:p>
       <w:pPr>
-        <w:pStyle w:val="ListParagraph"/>
+        <w:pStyle w:val="Listenabsatz"/>
         <w:numPr>
           <w:ilvl w:val="1"/>
           <w:numId w:val="2"/>
@@ -81,7 +81,7 @@
           <w:rFonts w:eastAsiaTheme="minorEastAsia"/>
           <w:lang w:val="en-GB"/>
         </w:rPr>
-        <w:t>As a Customer, I want to Log in so that I'll be able to look at certain events and buy tickets</w:t>
+        <w:t>As  Customer, I want to Log in so that I'll be able to look at certain events and buy tickets</w:t>
       </w:r>
       <w:r>
         <w:rPr>
@@ -93,7 +93,7 @@
     </w:p>
     <w:p>
       <w:pPr>
-        <w:pStyle w:val="ListParagraph"/>
+        <w:pStyle w:val="Listenabsatz"/>
         <w:numPr>
           <w:ilvl w:val="1"/>
           <w:numId w:val="2"/>
@@ -127,7 +127,7 @@
     </w:p>
     <w:p>
       <w:pPr>
-        <w:pStyle w:val="ListParagraph"/>
+        <w:pStyle w:val="Listenabsatz"/>
         <w:numPr>
           <w:ilvl w:val="1"/>
           <w:numId w:val="2"/>
@@ -188,7 +188,7 @@
     </w:p>
     <w:p>
       <w:pPr>
-        <w:pStyle w:val="ListParagraph"/>
+        <w:pStyle w:val="Listenabsatz"/>
         <w:numPr>
           <w:ilvl w:val="1"/>
           <w:numId w:val="2"/>
@@ -245,7 +245,7 @@
     </w:p>
     <w:p>
       <w:pPr>
-        <w:pStyle w:val="ListParagraph"/>
+        <w:pStyle w:val="Listenabsatz"/>
         <w:numPr>
           <w:ilvl w:val="1"/>
           <w:numId w:val="2"/>
@@ -328,7 +328,7 @@
     </w:p>
     <w:p>
       <w:pPr>
-        <w:pStyle w:val="ListParagraph"/>
+        <w:pStyle w:val="Listenabsatz"/>
         <w:numPr>
           <w:ilvl w:val="1"/>
           <w:numId w:val="2"/>
@@ -375,7 +375,7 @@
     </w:p>
     <w:p>
       <w:pPr>
-        <w:pStyle w:val="ListParagraph"/>
+        <w:pStyle w:val="Listenabsatz"/>
         <w:numPr>
           <w:ilvl w:val="1"/>
           <w:numId w:val="2"/>
@@ -422,7 +422,7 @@
     </w:p>
     <w:p>
       <w:pPr>
-        <w:pStyle w:val="ListParagraph"/>
+        <w:pStyle w:val="Listenabsatz"/>
         <w:numPr>
           <w:ilvl w:val="1"/>
           <w:numId w:val="2"/>
@@ -487,7 +487,7 @@
     </w:p>
     <w:p>
       <w:pPr>
-        <w:pStyle w:val="ListParagraph"/>
+        <w:pStyle w:val="Listenabsatz"/>
         <w:numPr>
           <w:ilvl w:val="1"/>
           <w:numId w:val="2"/>
@@ -515,7 +515,7 @@
     </w:p>
     <w:p>
       <w:pPr>
-        <w:pStyle w:val="ListParagraph"/>
+        <w:pStyle w:val="Listenabsatz"/>
         <w:numPr>
           <w:ilvl w:val="1"/>
           <w:numId w:val="2"/>
@@ -543,7 +543,7 @@
     </w:p>
     <w:p>
       <w:pPr>
-        <w:pStyle w:val="ListParagraph"/>
+        <w:pStyle w:val="Listenabsatz"/>
         <w:numPr>
           <w:ilvl w:val="1"/>
           <w:numId w:val="2"/>
@@ -571,7 +571,7 @@
     </w:p>
     <w:p>
       <w:pPr>
-        <w:pStyle w:val="ListParagraph"/>
+        <w:pStyle w:val="Listenabsatz"/>
         <w:numPr>
           <w:ilvl w:val="1"/>
           <w:numId w:val="2"/>
@@ -599,7 +599,7 @@
     </w:p>
     <w:p>
       <w:pPr>
-        <w:pStyle w:val="ListParagraph"/>
+        <w:pStyle w:val="Listenabsatz"/>
         <w:spacing w:before="120" w:after="120"/>
         <w:ind w:left="1440"/>
         <w:contextualSpacing w:val="0"/>
@@ -614,7 +614,7 @@
     </w:p>
     <w:p>
       <w:pPr>
-        <w:pStyle w:val="ListParagraph"/>
+        <w:pStyle w:val="Listenabsatz"/>
         <w:numPr>
           <w:ilvl w:val="0"/>
           <w:numId w:val="2"/>
@@ -641,7 +641,7 @@
     </w:p>
     <w:p>
       <w:pPr>
-        <w:pStyle w:val="ListParagraph"/>
+        <w:pStyle w:val="Listenabsatz"/>
         <w:numPr>
           <w:ilvl w:val="1"/>
           <w:numId w:val="2"/>
@@ -724,7 +724,7 @@
     </w:p>
     <w:p>
       <w:pPr>
-        <w:pStyle w:val="ListParagraph"/>
+        <w:pStyle w:val="Listenabsatz"/>
         <w:numPr>
           <w:ilvl w:val="1"/>
           <w:numId w:val="2"/>
@@ -807,7 +807,7 @@
     </w:p>
     <w:p>
       <w:pPr>
-        <w:pStyle w:val="ListParagraph"/>
+        <w:pStyle w:val="Listenabsatz"/>
         <w:numPr>
           <w:ilvl w:val="1"/>
           <w:numId w:val="2"/>
@@ -881,7 +881,7 @@
     </w:p>
     <w:p>
       <w:pPr>
-        <w:pStyle w:val="ListParagraph"/>
+        <w:pStyle w:val="Listenabsatz"/>
         <w:numPr>
           <w:ilvl w:val="1"/>
           <w:numId w:val="2"/>
@@ -905,6 +905,7 @@
           <w:szCs w:val="22"/>
           <w:lang w:val="en-GB"/>
         </w:rPr>
+        <w:lastRenderedPageBreak/>
         <w:t>As an Event Organiser, I want to modify events so that I can update</w:t>
       </w:r>
       <w:r>
@@ -928,7 +929,7 @@
     </w:p>
     <w:p>
       <w:pPr>
-        <w:pStyle w:val="ListParagraph"/>
+        <w:pStyle w:val="Listenabsatz"/>
         <w:numPr>
           <w:ilvl w:val="1"/>
           <w:numId w:val="2"/>
@@ -1011,7 +1012,7 @@
     </w:p>
     <w:p>
       <w:pPr>
-        <w:pStyle w:val="ListParagraph"/>
+        <w:pStyle w:val="Listenabsatz"/>
         <w:numPr>
           <w:ilvl w:val="1"/>
           <w:numId w:val="2"/>
@@ -1049,7 +1050,7 @@
     </w:p>
     <w:p>
       <w:pPr>
-        <w:pStyle w:val="ListParagraph"/>
+        <w:pStyle w:val="Listenabsatz"/>
         <w:spacing w:before="120" w:after="120"/>
         <w:ind w:left="1440"/>
         <w:contextualSpacing w:val="0"/>
@@ -1066,7 +1067,7 @@
     </w:p>
     <w:p>
       <w:pPr>
-        <w:pStyle w:val="ListParagraph"/>
+        <w:pStyle w:val="Listenabsatz"/>
         <w:numPr>
           <w:ilvl w:val="0"/>
           <w:numId w:val="2"/>
@@ -1093,7 +1094,7 @@
     </w:p>
     <w:p>
       <w:pPr>
-        <w:pStyle w:val="ListParagraph"/>
+        <w:pStyle w:val="Listenabsatz"/>
         <w:numPr>
           <w:ilvl w:val="1"/>
           <w:numId w:val="2"/>
@@ -1176,7 +1177,7 @@
     </w:p>
     <w:p>
       <w:pPr>
-        <w:pStyle w:val="ListParagraph"/>
+        <w:pStyle w:val="Listenabsatz"/>
         <w:numPr>
           <w:ilvl w:val="1"/>
           <w:numId w:val="2"/>
@@ -1205,7 +1206,7 @@
     </w:p>
     <w:p>
       <w:pPr>
-        <w:pStyle w:val="ListParagraph"/>
+        <w:pStyle w:val="Listenabsatz"/>
         <w:numPr>
           <w:ilvl w:val="1"/>
           <w:numId w:val="2"/>
@@ -1265,7 +1266,7 @@
     </w:p>
     <w:p>
       <w:pPr>
-        <w:pStyle w:val="ListParagraph"/>
+        <w:pStyle w:val="Listenabsatz"/>
         <w:numPr>
           <w:ilvl w:val="1"/>
           <w:numId w:val="2"/>
@@ -1365,7 +1366,7 @@
     </w:p>
     <w:p>
       <w:pPr>
-        <w:pStyle w:val="ListParagraph"/>
+        <w:pStyle w:val="Listenabsatz"/>
         <w:spacing w:before="120" w:after="120"/>
         <w:ind w:left="1440"/>
         <w:contextualSpacing w:val="0"/>
@@ -1382,7 +1383,7 @@
     </w:p>
     <w:p>
       <w:pPr>
-        <w:pStyle w:val="ListParagraph"/>
+        <w:pStyle w:val="Listenabsatz"/>
         <w:numPr>
           <w:ilvl w:val="0"/>
           <w:numId w:val="2"/>
@@ -1409,7 +1410,7 @@
     </w:p>
     <w:p>
       <w:pPr>
-        <w:pStyle w:val="ListParagraph"/>
+        <w:pStyle w:val="Listenabsatz"/>
         <w:numPr>
           <w:ilvl w:val="0"/>
           <w:numId w:val="7"/>
@@ -1518,7 +1519,7 @@
     </w:p>
     <w:p>
       <w:pPr>
-        <w:pStyle w:val="ListParagraph"/>
+        <w:pStyle w:val="Listenabsatz"/>
         <w:numPr>
           <w:ilvl w:val="0"/>
           <w:numId w:val="7"/>
@@ -1602,24 +1603,12 @@
           <w:shd w:val="clear" w:color="auto" w:fill="FAF9F8"/>
           <w:lang w:val="en-US" w:eastAsia="es-ES_tradnl"/>
         </w:rPr>
-        <w:t xml:space="preserve">able to provide needed functionality or remove useless </w:t>
-      </w:r>
-      <w:proofErr w:type="spellStart"/>
-      <w:r>
-        <w:rPr>
-          <w:rFonts w:ascii="Arial" w:eastAsia="Times New Roman" w:hAnsi="Arial" w:cs="Arial"/>
-          <w:sz w:val="22"/>
-          <w:szCs w:val="22"/>
-          <w:shd w:val="clear" w:color="auto" w:fill="FAF9F8"/>
-          <w:lang w:val="en-US" w:eastAsia="es-ES_tradnl"/>
-        </w:rPr>
-        <w:t>ones.</w:t>
-      </w:r>
-      <w:proofErr w:type="spellEnd"/>
+        <w:t>able to provide needed functionality or remove useless ones.</w:t>
+      </w:r>
     </w:p>
     <w:p>
       <w:pPr>
-        <w:pStyle w:val="ListParagraph"/>
+        <w:pStyle w:val="Listenabsatz"/>
         <w:numPr>
           <w:ilvl w:val="0"/>
           <w:numId w:val="7"/>
@@ -1708,7 +1697,7 @@
     </w:p>
     <w:p>
       <w:pPr>
-        <w:pStyle w:val="ListParagraph"/>
+        <w:pStyle w:val="Listenabsatz"/>
         <w:numPr>
           <w:ilvl w:val="0"/>
           <w:numId w:val="7"/>
@@ -1797,7 +1786,7 @@
     </w:p>
     <w:p>
       <w:pPr>
-        <w:pStyle w:val="ListParagraph"/>
+        <w:pStyle w:val="Listenabsatz"/>
         <w:numPr>
           <w:ilvl w:val="0"/>
           <w:numId w:val="7"/>
@@ -3114,17 +3103,17 @@
     <w:lsdException w:name="Unresolved Mention" w:semiHidden="1" w:unhideWhenUsed="1"/>
     <w:lsdException w:name="Smart Link" w:semiHidden="1" w:unhideWhenUsed="1"/>
   </w:latentStyles>
-  <w:style w:type="paragraph" w:default="1" w:styleId="Normal">
+  <w:style w:type="paragraph" w:default="1" w:styleId="Standard">
     <w:name w:val="Normal"/>
     <w:qFormat/>
   </w:style>
-  <w:style w:type="character" w:default="1" w:styleId="DefaultParagraphFont">
+  <w:style w:type="character" w:default="1" w:styleId="Absatz-Standardschriftart">
     <w:name w:val="Default Paragraph Font"/>
     <w:uiPriority w:val="1"/>
     <w:semiHidden/>
     <w:unhideWhenUsed/>
   </w:style>
-  <w:style w:type="table" w:default="1" w:styleId="TableNormal">
+  <w:style w:type="table" w:default="1" w:styleId="NormaleTabelle">
     <w:name w:val="Normal Table"/>
     <w:uiPriority w:val="99"/>
     <w:semiHidden/>
@@ -3139,15 +3128,15 @@
       </w:tblCellMar>
     </w:tblPr>
   </w:style>
-  <w:style w:type="numbering" w:default="1" w:styleId="NoList">
+  <w:style w:type="numbering" w:default="1" w:styleId="KeineListe">
     <w:name w:val="No List"/>
     <w:uiPriority w:val="99"/>
     <w:semiHidden/>
     <w:unhideWhenUsed/>
   </w:style>
-  <w:style w:type="paragraph" w:styleId="ListParagraph">
+  <w:style w:type="paragraph" w:styleId="Listenabsatz">
     <w:name w:val="List Paragraph"/>
-    <w:basedOn w:val="Normal"/>
+    <w:basedOn w:val="Standard"/>
     <w:uiPriority w:val="34"/>
     <w:qFormat/>
     <w:rsid w:val="00B87CE6"/>
@@ -3648,7 +3637,21 @@
 </file>
 
 <file path=customXml/itemProps1.xml><?xml version="1.0" encoding="utf-8"?>
-<ds:datastoreItem xmlns:ds="http://schemas.openxmlformats.org/officeDocument/2006/customXml" ds:itemID="{FD11221D-D9D6-469D-A6B4-72FF7B4BBD99}"/>
+<ds:datastoreItem xmlns:ds="http://schemas.openxmlformats.org/officeDocument/2006/customXml" ds:itemID="{FD11221D-D9D6-469D-A6B4-72FF7B4BBD99}">
+  <ds:schemaRefs>
+    <ds:schemaRef ds:uri="http://schemas.microsoft.com/office/2006/metadata/contentType"/>
+    <ds:schemaRef ds:uri="http://schemas.microsoft.com/office/2006/metadata/properties/metaAttributes"/>
+    <ds:schemaRef ds:uri="http://www.w3.org/2001/XMLSchema"/>
+    <ds:schemaRef ds:uri="http://schemas.microsoft.com/office/2006/metadata/properties"/>
+    <ds:schemaRef ds:uri="bbf3f9fe-2572-4379-a610-2e8dc69991af"/>
+    <ds:schemaRef ds:uri="http://schemas.microsoft.com/office/2006/documentManagement/types"/>
+    <ds:schemaRef ds:uri="http://schemas.microsoft.com/office/infopath/2007/PartnerControls"/>
+    <ds:schemaRef ds:uri="http://schemas.openxmlformats.org/package/2006/metadata/core-properties"/>
+    <ds:schemaRef ds:uri="http://purl.org/dc/elements/1.1/"/>
+    <ds:schemaRef ds:uri="http://purl.org/dc/terms/"/>
+    <ds:schemaRef ds:uri="http://schemas.microsoft.com/internal/obd"/>
+  </ds:schemaRefs>
+</ds:datastoreItem>
 </file>
 
 <file path=customXml/itemProps2.xml><?xml version="1.0" encoding="utf-8"?>

</xml_diff>